<commit_message>
Doing COA pyqs. 2nd time
</commit_message>
<xml_diff>
--- a/Best Questions/COA.docx
+++ b/Best Questions/COA.docx
@@ -877,6 +877,89 @@
           <w:t>CO and Architecture: GO Classes Test Series 2023 | CO and Architecture | Test 3 | Question: 15 (gateoverflow.in)</w:t>
         </w:r>
       </w:hyperlink>
+    </w:p>
+    <w:p/>
+    <w:p>
+      <w:r>
+        <w:lastRenderedPageBreak/>
+        <w:drawing>
+          <wp:inline distT="0" distB="0" distL="0" distR="0" wp14:anchorId="433A4494" wp14:editId="453CB7FD">
+            <wp:extent cx="5731510" cy="4335145"/>
+            <wp:effectExtent l="0" t="0" r="2540" b="8255"/>
+            <wp:docPr id="15" name="Picture 15"/>
+            <wp:cNvGraphicFramePr>
+              <a:graphicFrameLocks xmlns:a="http://schemas.openxmlformats.org/drawingml/2006/main" noChangeAspect="1"/>
+            </wp:cNvGraphicFramePr>
+            <a:graphic xmlns:a="http://schemas.openxmlformats.org/drawingml/2006/main">
+              <a:graphicData uri="http://schemas.openxmlformats.org/drawingml/2006/picture">
+                <pic:pic xmlns:pic="http://schemas.openxmlformats.org/drawingml/2006/picture">
+                  <pic:nvPicPr>
+                    <pic:cNvPr id="1" name=""/>
+                    <pic:cNvPicPr/>
+                  </pic:nvPicPr>
+                  <pic:blipFill>
+                    <a:blip r:embed="rId30"/>
+                    <a:stretch>
+                      <a:fillRect/>
+                    </a:stretch>
+                  </pic:blipFill>
+                  <pic:spPr>
+                    <a:xfrm>
+                      <a:off x="0" y="0"/>
+                      <a:ext cx="5731510" cy="4335145"/>
+                    </a:xfrm>
+                    <a:prstGeom prst="rect">
+                      <a:avLst/>
+                    </a:prstGeom>
+                  </pic:spPr>
+                </pic:pic>
+              </a:graphicData>
+            </a:graphic>
+          </wp:inline>
+        </w:drawing>
+      </w:r>
+    </w:p>
+    <w:p>
+      <w:r>
+        <w:t xml:space="preserve">   </w:t>
+      </w:r>
+      <w:r>
+        <w:drawing>
+          <wp:inline distT="0" distB="0" distL="0" distR="0" wp14:anchorId="7021268A" wp14:editId="1144361F">
+            <wp:extent cx="5731510" cy="1612900"/>
+            <wp:effectExtent l="0" t="0" r="2540" b="6350"/>
+            <wp:docPr id="16" name="Picture 16"/>
+            <wp:cNvGraphicFramePr>
+              <a:graphicFrameLocks xmlns:a="http://schemas.openxmlformats.org/drawingml/2006/main" noChangeAspect="1"/>
+            </wp:cNvGraphicFramePr>
+            <a:graphic xmlns:a="http://schemas.openxmlformats.org/drawingml/2006/main">
+              <a:graphicData uri="http://schemas.openxmlformats.org/drawingml/2006/picture">
+                <pic:pic xmlns:pic="http://schemas.openxmlformats.org/drawingml/2006/picture">
+                  <pic:nvPicPr>
+                    <pic:cNvPr id="1" name=""/>
+                    <pic:cNvPicPr/>
+                  </pic:nvPicPr>
+                  <pic:blipFill>
+                    <a:blip r:embed="rId31"/>
+                    <a:stretch>
+                      <a:fillRect/>
+                    </a:stretch>
+                  </pic:blipFill>
+                  <pic:spPr>
+                    <a:xfrm>
+                      <a:off x="0" y="0"/>
+                      <a:ext cx="5731510" cy="1612900"/>
+                    </a:xfrm>
+                    <a:prstGeom prst="rect">
+                      <a:avLst/>
+                    </a:prstGeom>
+                  </pic:spPr>
+                </pic:pic>
+              </a:graphicData>
+            </a:graphic>
+          </wp:inline>
+        </w:drawing>
+      </w:r>
     </w:p>
     <w:p/>
     <w:sectPr>

</xml_diff>